<commit_message>
[Sw2] robots now have a max vision distance of 2 patches
</commit_message>
<xml_diff>
--- a/[Sw2]AdvancedBioSearch/[Sw2]AdvBioSearchwalkthrough/[Sw2]AdvBioSearchwalkthrough.docx
+++ b/[Sw2]AdvancedBioSearch/[Sw2]AdvBioSearchwalkthrough/[Sw2]AdvBioSearchwalkthrough.docx
@@ -1274,16 +1274,24 @@
       </w:r>
     </w:p>
     <w:p>
-      <w:r>
+      <w:pPr>
+        <w:rPr>
+          <w:b/>
+        </w:rPr>
+      </w:pPr>
+      <w:r>
+        <w:rPr>
+          <w:b/>
+        </w:rPr>
         <w:t>Note that the time limit for a pheromone trail is controlled through a slider on the Interface. This has been implemented for you.</w:t>
       </w:r>
     </w:p>
-    <w:p/>
     <w:p>
       <w:pPr>
         <w:pStyle w:val="Heading1"/>
       </w:pPr>
       <w:r>
+        <w:lastRenderedPageBreak/>
         <w:t xml:space="preserve">modifying </w:t>
       </w:r>
       <w:r>
@@ -1301,13 +1309,13 @@
         <mc:AlternateContent>
           <mc:Choice Requires="wps">
             <w:drawing>
-              <wp:anchor distT="0" distB="0" distL="114300" distR="114300" simplePos="0" relativeHeight="251668480" behindDoc="0" locked="0" layoutInCell="1" allowOverlap="1" wp14:anchorId="5A0351D4" wp14:editId="00B04398">
+              <wp:anchor distT="0" distB="0" distL="114300" distR="114300" simplePos="0" relativeHeight="251668480" behindDoc="0" locked="0" layoutInCell="1" allowOverlap="1" wp14:anchorId="5A0351D4" wp14:editId="0CE3A2AF">
                 <wp:simplePos x="0" y="0"/>
                 <wp:positionH relativeFrom="column">
-                  <wp:posOffset>-145415</wp:posOffset>
+                  <wp:posOffset>-144145</wp:posOffset>
                 </wp:positionH>
                 <wp:positionV relativeFrom="paragraph">
-                  <wp:posOffset>334010</wp:posOffset>
+                  <wp:posOffset>300990</wp:posOffset>
                 </wp:positionV>
                 <wp:extent cx="6172835" cy="2857500"/>
                 <wp:effectExtent l="0" t="0" r="24765" b="38100"/>
@@ -1437,7 +1445,7 @@
           </mc:Choice>
           <mc:Fallback>
             <w:pict>
-              <v:rect w14:anchorId="5A0351D4" id="Rectangle 10" o:spid="_x0000_s1026" style="position:absolute;margin-left:-11.45pt;margin-top:26.3pt;width:486.05pt;height:225pt;z-index:251668480;visibility:visible;mso-wrap-style:square;mso-width-percent:0;mso-height-percent:0;mso-wrap-distance-left:9pt;mso-wrap-distance-top:0;mso-wrap-distance-right:9pt;mso-wrap-distance-bottom:0;mso-position-horizontal:absolute;mso-position-horizontal-relative:text;mso-position-vertical:absolute;mso-position-vertical-relative:text;mso-width-percent:0;mso-height-percent:0;mso-width-relative:margin;mso-height-relative:margin;v-text-anchor:middle" o:gfxdata="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" fillcolor="#33b7d3 [3204]" strokecolor="#175c6b [1604]" strokeweight="1pt">
+              <v:rect w14:anchorId="5A0351D4" id="Rectangle 10" o:spid="_x0000_s1026" style="position:absolute;margin-left:-11.35pt;margin-top:23.7pt;width:486.05pt;height:225pt;z-index:251668480;visibility:visible;mso-wrap-style:square;mso-width-percent:0;mso-height-percent:0;mso-wrap-distance-left:9pt;mso-wrap-distance-top:0;mso-wrap-distance-right:9pt;mso-wrap-distance-bottom:0;mso-position-horizontal:absolute;mso-position-horizontal-relative:text;mso-position-vertical:absolute;mso-position-vertical-relative:text;mso-width-percent:0;mso-height-percent:0;mso-width-relative:margin;mso-height-relative:margin;v-text-anchor:middle" o:gfxdata="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" fillcolor="#33b7d3 [3204]" strokecolor="#175c6b [1604]" strokeweight="1pt">
                 <v:textbox>
                   <w:txbxContent>
                     <w:p>
@@ -1511,13 +1519,7 @@
         </mc:AlternateContent>
       </w:r>
       <w:r>
-        <w:t>Let’s begin by tackling agenda items 1 –</w:t>
-      </w:r>
-      <w:r>
-        <w:t xml:space="preserve"> 3</w:t>
-      </w:r>
-      <w:r>
-        <w:t>.</w:t>
+        <w:t>Let’s begin by tackling agenda items 1 – 3.</w:t>
       </w:r>
     </w:p>
     <w:p>
@@ -1525,20 +1527,19 @@
         <w:rPr>
           <w:noProof/>
         </w:rPr>
-        <w:lastRenderedPageBreak/>
         <w:drawing>
-          <wp:anchor distT="0" distB="0" distL="114300" distR="114300" simplePos="0" relativeHeight="251663360" behindDoc="0" locked="0" layoutInCell="1" allowOverlap="1" wp14:anchorId="59890F11" wp14:editId="2595A20D">
+          <wp:anchor distT="0" distB="0" distL="114300" distR="114300" simplePos="0" relativeHeight="251691008" behindDoc="0" locked="0" layoutInCell="1" allowOverlap="1" wp14:anchorId="7503EE6E" wp14:editId="65E47778">
             <wp:simplePos x="0" y="0"/>
             <wp:positionH relativeFrom="column">
-              <wp:posOffset>654050</wp:posOffset>
+              <wp:posOffset>1688465</wp:posOffset>
             </wp:positionH>
             <wp:positionV relativeFrom="paragraph">
-              <wp:posOffset>3728720</wp:posOffset>
+              <wp:posOffset>2819400</wp:posOffset>
             </wp:positionV>
-            <wp:extent cx="4001135" cy="3049905"/>
-            <wp:effectExtent l="50800" t="50800" r="62865" b="48895"/>
-            <wp:wrapTopAndBottom/>
-            <wp:docPr id="5" name="3.2.1.png"/>
+            <wp:extent cx="4351655" cy="3317240"/>
+            <wp:effectExtent l="50800" t="50800" r="42545" b="60960"/>
+            <wp:wrapSquare wrapText="bothSides"/>
+            <wp:docPr id="2" name="Picture 2"/>
             <wp:cNvGraphicFramePr>
               <a:graphicFrameLocks xmlns:a="http://schemas.openxmlformats.org/drawingml/2006/main" noChangeAspect="1"/>
             </wp:cNvGraphicFramePr>
@@ -1546,7 +1547,7 @@
               <a:graphicData uri="http://schemas.openxmlformats.org/drawingml/2006/picture">
                 <pic:pic xmlns:pic="http://schemas.openxmlformats.org/drawingml/2006/picture">
                   <pic:nvPicPr>
-                    <pic:cNvPr id="5" name="3.2.1.png"/>
+                    <pic:cNvPr id="2" name="5.1.png"/>
                     <pic:cNvPicPr/>
                   </pic:nvPicPr>
                   <pic:blipFill>
@@ -1564,7 +1565,7 @@
                   <pic:spPr>
                     <a:xfrm>
                       <a:off x="0" y="0"/>
-                      <a:ext cx="4001135" cy="3049905"/>
+                      <a:ext cx="4351655" cy="3317240"/>
                     </a:xfrm>
                     <a:prstGeom prst="rect">
                       <a:avLst/>
@@ -1588,7 +1589,10 @@
         </w:drawing>
       </w:r>
       <w:r>
-        <w:t xml:space="preserve">Scroll to the top of the file, where the </w:t>
+        <w:t>S</w:t>
+      </w:r>
+      <w:r>
+        <w:t xml:space="preserve">croll to the top of the file, where the </w:t>
       </w:r>
       <w:proofErr w:type="spellStart"/>
       <w:r>
@@ -1611,9 +1615,19 @@
         <w:t>Add the</w:t>
       </w:r>
       <w:r>
-        <w:t xml:space="preserve"> new pheromone state to the robot and the new pheromone time limit variable to the patches as in the picture below. </w:t>
-      </w:r>
-    </w:p>
+        <w:t xml:space="preserve"> new pheromone state to the robot and the new pheromone time limit variable to the patches as </w:t>
+      </w:r>
+      <w:r>
+        <w:t xml:space="preserve">in the picture </w:t>
+      </w:r>
+      <w:r>
+        <w:t>here</w:t>
+      </w:r>
+      <w:r>
+        <w:t xml:space="preserve">. </w:t>
+      </w:r>
+    </w:p>
+    <w:p/>
     <w:p>
       <w:pPr>
         <w:rPr>
@@ -1625,16 +1639,17 @@
           <w:noProof/>
           <w:color w:val="auto"/>
         </w:rPr>
+        <w:lastRenderedPageBreak/>
         <w:drawing>
-          <wp:anchor distT="0" distB="0" distL="114300" distR="114300" simplePos="0" relativeHeight="251664384" behindDoc="0" locked="0" layoutInCell="1" allowOverlap="1" wp14:anchorId="3CD9EE43" wp14:editId="2C2E4F57">
+          <wp:anchor distT="0" distB="0" distL="114300" distR="114300" simplePos="0" relativeHeight="251664384" behindDoc="0" locked="0" layoutInCell="1" allowOverlap="1" wp14:anchorId="3CD9EE43" wp14:editId="707B49BE">
             <wp:simplePos x="0" y="0"/>
             <wp:positionH relativeFrom="margin">
-              <wp:posOffset>82582</wp:posOffset>
+              <wp:posOffset>312420</wp:posOffset>
             </wp:positionH>
             <wp:positionV relativeFrom="paragraph">
-              <wp:posOffset>889000</wp:posOffset>
+              <wp:posOffset>932180</wp:posOffset>
             </wp:positionV>
-            <wp:extent cx="5449505" cy="4352290"/>
+            <wp:extent cx="5448935" cy="4352290"/>
             <wp:effectExtent l="50800" t="50800" r="62865" b="41910"/>
             <wp:wrapTopAndBottom/>
             <wp:docPr id="6" name="3.2.2.png"/>
@@ -1663,7 +1678,7 @@
                   <pic:spPr>
                     <a:xfrm>
                       <a:off x="0" y="0"/>
-                      <a:ext cx="5449505" cy="4352290"/>
+                      <a:ext cx="5448935" cy="4352290"/>
                     </a:xfrm>
                     <a:prstGeom prst="rect">
                       <a:avLst/>
@@ -1781,7 +1796,6 @@
           <w:noProof/>
           <w:color w:val="auto"/>
         </w:rPr>
-        <w:lastRenderedPageBreak/>
         <w:drawing>
           <wp:anchor distT="0" distB="0" distL="114300" distR="114300" simplePos="0" relativeHeight="251665408" behindDoc="0" locked="0" layoutInCell="1" allowOverlap="1" wp14:anchorId="31DDC56A" wp14:editId="5AA10AC3">
             <wp:simplePos x="0" y="0"/>
@@ -1856,6 +1870,7 @@
     </w:p>
     <w:p>
       <w:r>
+        <w:lastRenderedPageBreak/>
         <w:t xml:space="preserve">We’ll use a strategy similar to how we set up the base with a green color. </w:t>
       </w:r>
       <w:r>
@@ -2029,18 +2044,19 @@
       <w:r>
         <w:t xml:space="preserve"> button has already been created for </w:t>
       </w:r>
+      <w:bookmarkStart w:id="0" w:name="_GoBack"/>
       <w:r>
         <w:rPr>
           <w:noProof/>
         </w:rPr>
         <w:drawing>
-          <wp:anchor distT="0" distB="0" distL="114300" distR="114300" simplePos="0" relativeHeight="251667456" behindDoc="0" locked="0" layoutInCell="1" allowOverlap="1" wp14:anchorId="6AD5CBA0" wp14:editId="1D1AB712">
+          <wp:anchor distT="0" distB="0" distL="114300" distR="114300" simplePos="0" relativeHeight="251667456" behindDoc="0" locked="0" layoutInCell="1" allowOverlap="1" wp14:anchorId="6AD5CBA0" wp14:editId="64E7B004">
             <wp:simplePos x="0" y="0"/>
             <wp:positionH relativeFrom="margin">
-              <wp:align>center</wp:align>
+              <wp:posOffset>83820</wp:posOffset>
             </wp:positionH>
             <wp:positionV relativeFrom="paragraph">
-              <wp:posOffset>904240</wp:posOffset>
+              <wp:posOffset>678180</wp:posOffset>
             </wp:positionV>
             <wp:extent cx="5449570" cy="3840480"/>
             <wp:effectExtent l="50800" t="50800" r="62230" b="45720"/>
@@ -2071,7 +2087,7 @@
                   <pic:spPr>
                     <a:xfrm>
                       <a:off x="0" y="0"/>
-                      <a:ext cx="5449329" cy="3840480"/>
+                      <a:ext cx="5449570" cy="3840480"/>
                     </a:xfrm>
                     <a:prstGeom prst="rect">
                       <a:avLst/>
@@ -2094,6 +2110,7 @@
           </wp:anchor>
         </w:drawing>
       </w:r>
+      <w:bookmarkEnd w:id="0"/>
       <w:r>
         <w:t>you.</w:t>
       </w:r>
@@ -2116,7 +2133,6 @@
         <w:pStyle w:val="Heading1"/>
       </w:pPr>
       <w:r>
-        <w:lastRenderedPageBreak/>
         <w:t>modifying the go procedure</w:t>
       </w:r>
     </w:p>
@@ -2370,6 +2386,7 @@
         </w:rPr>
       </w:pPr>
       <w:r>
+        <w:lastRenderedPageBreak/>
         <w:t>The robots are already programmed to look for rocks and return them to the base</w:t>
       </w:r>
       <w:r>
@@ -2575,6 +2592,7 @@
         <w:rPr>
           <w:noProof/>
         </w:rPr>
+        <w:lastRenderedPageBreak/>
         <w:drawing>
           <wp:anchor distT="0" distB="0" distL="114300" distR="114300" simplePos="0" relativeHeight="251672576" behindDoc="0" locked="0" layoutInCell="1" allowOverlap="1" wp14:anchorId="279CFA10" wp14:editId="054F12CB">
             <wp:simplePos x="0" y="0"/>
@@ -2683,7 +2701,6 @@
         <w:pStyle w:val="Heading1"/>
       </w:pPr>
       <w:r>
-        <w:lastRenderedPageBreak/>
         <w:t>final steps</w:t>
       </w:r>
     </w:p>
@@ -3006,7 +3023,6 @@
         <w:pStyle w:val="Heading2"/>
       </w:pPr>
       <w:r>
-        <w:lastRenderedPageBreak/>
         <w:t>Laying the trail</w:t>
       </w:r>
     </w:p>
@@ -3338,6 +3354,7 @@
           <w:b/>
           <w:color w:val="E7635F" w:themeColor="accent2"/>
         </w:rPr>
+        <w:lastRenderedPageBreak/>
         <w:t>IMPORTANT!  Do not change yellow patches to cyan—or you are eliminating rocks!</w:t>
       </w:r>
     </w:p>
@@ -3388,7 +3405,6 @@
           <w:noProof/>
           <w:color w:val="000000" w:themeColor="text1"/>
         </w:rPr>
-        <w:lastRenderedPageBreak/>
         <w:drawing>
           <wp:anchor distT="0" distB="0" distL="114300" distR="114300" simplePos="0" relativeHeight="251676672" behindDoc="0" locked="0" layoutInCell="1" allowOverlap="1" wp14:anchorId="562F79CF" wp14:editId="3515EA34">
             <wp:simplePos x="0" y="0"/>
@@ -5220,6 +5236,7 @@
                                 <w:dataBinding w:prefixMappings="xmlns:ns0='http://purl.org/dc/elements/1.1/' xmlns:ns1='http://schemas.openxmlformats.org/package/2006/metadata/core-properties' " w:xpath="/ns1:coreProperties[1]/ns0:title[1]" w:storeItemID="{6C3C8BC8-F283-45AE-878A-BAB7291924A1}"/>
                                 <w:text/>
                               </w:sdtPr>
+                              <w:sdtEndPr/>
                               <w:sdtContent>
                                 <w:r>
                                   <w:rPr>
@@ -5254,6 +5271,7 @@
                                 <w:dataBinding w:prefixMappings="xmlns:ns0='http://purl.org/dc/elements/1.1/' xmlns:ns1='http://schemas.openxmlformats.org/package/2006/metadata/core-properties' " w:xpath="/ns1:coreProperties[1]/ns0:subject[1]" w:storeItemID="{6C3C8BC8-F283-45AE-878A-BAB7291924A1}"/>
                                 <w:text/>
                               </w:sdtPr>
+                              <w:sdtEndPr/>
                               <w:sdtContent>
                                 <w:r>
                                   <w:rPr>
@@ -5497,7 +5515,6 @@
       </w:drawing>
     </w:r>
   </w:p>
-  <w:bookmarkStart w:id="0" w:name="_GoBack"/>
   <w:p>
     <w:pPr>
       <w:pStyle w:val="Footer"/>
@@ -5529,7 +5546,7 @@
         <w:rStyle w:val="PageNumber"/>
         <w:noProof/>
       </w:rPr>
-      <w:t>2</w:t>
+      <w:t>12</w:t>
     </w:r>
     <w:r>
       <w:rPr>
@@ -5538,7 +5555,6 @@
       <w:fldChar w:fldCharType="end"/>
     </w:r>
   </w:p>
-  <w:bookmarkEnd w:id="0"/>
   <w:p>
     <w:pPr>
       <w:pStyle w:val="Footer"/>
@@ -8268,581 +8284,6 @@
 </w:styles>
 </file>
 
-<file path=word/glossary/document.xml><?xml version="1.0" encoding="utf-8"?>
-<w:glossaryDocument xmlns:wpc="http://schemas.microsoft.com/office/word/2010/wordprocessingCanvas" xmlns:mo="http://schemas.microsoft.com/office/mac/office/2008/main" xmlns:mc="http://schemas.openxmlformats.org/markup-compatibility/2006" xmlns:mv="urn:schemas-microsoft-com:mac:vml" xmlns:o="urn:schemas-microsoft-com:office:office" xmlns:r="http://schemas.openxmlformats.org/officeDocument/2006/relationships" xmlns:m="http://schemas.openxmlformats.org/officeDocument/2006/math" xmlns:v="urn:schemas-microsoft-com:vml" xmlns:wp14="http://schemas.microsoft.com/office/word/2010/wordprocessingDrawing" xmlns:wp="http://schemas.openxmlformats.org/drawingml/2006/wordprocessingDrawing" xmlns:w10="urn:schemas-microsoft-com:office:word" xmlns:w="http://schemas.openxmlformats.org/wordprocessingml/2006/main" xmlns:w14="http://schemas.microsoft.com/office/word/2010/wordml" xmlns:w15="http://schemas.microsoft.com/office/word/2012/wordml" xmlns:wpg="http://schemas.microsoft.com/office/word/2010/wordprocessingGroup" xmlns:wpi="http://schemas.microsoft.com/office/word/2010/wordprocessingInk" xmlns:wne="http://schemas.microsoft.com/office/word/2006/wordml" xmlns:wps="http://schemas.microsoft.com/office/word/2010/wordprocessingShape" mc:Ignorable="w14 w15 wp14"/>
-</file>
-
-<file path=word/glossary/fontTable.xml><?xml version="1.0" encoding="utf-8"?>
-<w:fonts xmlns:mc="http://schemas.openxmlformats.org/markup-compatibility/2006" xmlns:r="http://schemas.openxmlformats.org/officeDocument/2006/relationships" xmlns:w="http://schemas.openxmlformats.org/wordprocessingml/2006/main" xmlns:w14="http://schemas.microsoft.com/office/word/2010/wordml" xmlns:w15="http://schemas.microsoft.com/office/word/2012/wordml" mc:Ignorable="w14 w15">
-  <w:font w:name="Symbol">
-    <w:panose1 w:val="05050102010706020507"/>
-    <w:charset w:val="02"/>
-    <w:family w:val="auto"/>
-    <w:pitch w:val="variable"/>
-    <w:sig w:usb0="00000000" w:usb1="10000000" w:usb2="00000000" w:usb3="00000000" w:csb0="80000000" w:csb1="00000000"/>
-  </w:font>
-  <w:font w:name="Times New Roman">
-    <w:panose1 w:val="02020603050405020304"/>
-    <w:charset w:val="00"/>
-    <w:family w:val="auto"/>
-    <w:pitch w:val="variable"/>
-    <w:sig w:usb0="E0002AEF" w:usb1="C0007841" w:usb2="00000009" w:usb3="00000000" w:csb0="000001FF" w:csb1="00000000"/>
-  </w:font>
-  <w:font w:name="Courier New">
-    <w:panose1 w:val="02070309020205020404"/>
-    <w:charset w:val="00"/>
-    <w:family w:val="auto"/>
-    <w:pitch w:val="variable"/>
-    <w:sig w:usb0="E0002AFF" w:usb1="C0007843" w:usb2="00000009" w:usb3="00000000" w:csb0="000001FF" w:csb1="00000000"/>
-  </w:font>
-  <w:font w:name="Wingdings">
-    <w:panose1 w:val="05000000000000000000"/>
-    <w:charset w:val="02"/>
-    <w:family w:val="auto"/>
-    <w:pitch w:val="variable"/>
-    <w:sig w:usb0="00000000" w:usb1="10000000" w:usb2="00000000" w:usb3="00000000" w:csb0="80000000" w:csb1="00000000"/>
-  </w:font>
-  <w:font w:name="Tahoma">
-    <w:panose1 w:val="020B0604030504040204"/>
-    <w:charset w:val="00"/>
-    <w:family w:val="auto"/>
-    <w:pitch w:val="variable"/>
-    <w:sig w:usb0="E1002EFF" w:usb1="C000605B" w:usb2="00000029" w:usb3="00000000" w:csb0="000101FF" w:csb1="00000000"/>
-  </w:font>
-  <w:font w:name="ＭＳ Ｐゴシック">
-    <w:charset w:val="80"/>
-    <w:family w:val="auto"/>
-    <w:pitch w:val="variable"/>
-    <w:sig w:usb0="E00002FF" w:usb1="6AC7FDFB" w:usb2="08000012" w:usb3="00000000" w:csb0="0002009F" w:csb1="00000000"/>
-  </w:font>
-  <w:font w:name="Segoe UI">
-    <w:panose1 w:val="00000000000000000000"/>
-    <w:charset w:val="00"/>
-    <w:family w:val="swiss"/>
-    <w:notTrueType/>
-    <w:pitch w:val="variable"/>
-    <w:sig w:usb0="00000003" w:usb1="00000000" w:usb2="00000000" w:usb3="00000000" w:csb0="00000001" w:csb1="00000000"/>
-  </w:font>
-  <w:font w:name="Arial">
-    <w:panose1 w:val="020B0604020202020204"/>
-    <w:charset w:val="00"/>
-    <w:family w:val="auto"/>
-    <w:pitch w:val="variable"/>
-    <w:sig w:usb0="E0002AFF" w:usb1="C0007843" w:usb2="00000009" w:usb3="00000000" w:csb0="000001FF" w:csb1="00000000"/>
-  </w:font>
-  <w:font w:name="Calibri">
-    <w:panose1 w:val="020F0502020204030204"/>
-    <w:charset w:val="00"/>
-    <w:family w:val="auto"/>
-    <w:pitch w:val="variable"/>
-    <w:sig w:usb0="E00002FF" w:usb1="4000ACFF" w:usb2="00000001" w:usb3="00000000" w:csb0="0000019F" w:csb1="00000000"/>
-  </w:font>
-  <w:font w:name="Yu Mincho">
-    <w:panose1 w:val="02020400000000000000"/>
-    <w:charset w:val="80"/>
-    <w:family w:val="auto"/>
-    <w:pitch w:val="variable"/>
-    <w:sig w:usb0="800002E7" w:usb1="2AC7FCFF" w:usb2="00000012" w:usb3="00000000" w:csb0="0002009F" w:csb1="00000000"/>
-  </w:font>
-  <w:font w:name="Yu Gothic Light">
-    <w:panose1 w:val="020B0300000000000000"/>
-    <w:charset w:val="80"/>
-    <w:family w:val="auto"/>
-    <w:pitch w:val="variable"/>
-    <w:sig w:usb0="E00002FF" w:usb1="2AC7FDFF" w:usb2="00000016" w:usb3="00000000" w:csb0="0002009F" w:csb1="00000000"/>
-  </w:font>
-  <w:font w:name="Calibri Light">
-    <w:panose1 w:val="020F0302020204030204"/>
-    <w:charset w:val="00"/>
-    <w:family w:val="auto"/>
-    <w:pitch w:val="variable"/>
-    <w:sig w:usb0="A00002EF" w:usb1="4000207B" w:usb2="00000000" w:usb3="00000000" w:csb0="0000019F" w:csb1="00000000"/>
-  </w:font>
-</w:fonts>
-</file>
-
-<file path=word/glossary/settings.xml><?xml version="1.0" encoding="utf-8"?>
-<w:settings xmlns:mc="http://schemas.openxmlformats.org/markup-compatibility/2006" xmlns:o="urn:schemas-microsoft-com:office:office" xmlns:r="http://schemas.openxmlformats.org/officeDocument/2006/relationships" xmlns:m="http://schemas.openxmlformats.org/officeDocument/2006/math" xmlns:v="urn:schemas-microsoft-com:vml" xmlns:w10="urn:schemas-microsoft-com:office:word" xmlns:w="http://schemas.openxmlformats.org/wordprocessingml/2006/main" xmlns:w14="http://schemas.microsoft.com/office/word/2010/wordml" xmlns:w15="http://schemas.microsoft.com/office/word/2012/wordml" xmlns:sl="http://schemas.openxmlformats.org/schemaLibrary/2006/main" mc:Ignorable="w14 w15">
-  <w:view w:val="normal"/>
-  <w:defaultTabStop w:val="720"/>
-  <w:characterSpacingControl w:val="doNotCompress"/>
-  <w:compat>
-    <w:useFELayout/>
-    <w:compatSetting w:name="compatibilityMode" w:uri="http://schemas.microsoft.com/office/word" w:val="15"/>
-    <w:compatSetting w:name="overrideTableStyleFontSizeAndJustification" w:uri="http://schemas.microsoft.com/office/word" w:val="1"/>
-    <w:compatSetting w:name="enableOpenTypeFeatures" w:uri="http://schemas.microsoft.com/office/word" w:val="1"/>
-    <w:compatSetting w:name="doNotFlipMirrorIndents" w:uri="http://schemas.microsoft.com/office/word" w:val="1"/>
-    <w:compatSetting w:name="differentiateMultirowTableHeaders" w:uri="http://schemas.microsoft.com/office/word" w:val="1"/>
-  </w:compat>
-  <w:rsids>
-    <w:rsidRoot w:val="00D71326"/>
-    <w:rsid w:val="00165A96"/>
-    <w:rsid w:val="00D71326"/>
-  </w:rsids>
-  <m:mathPr>
-    <m:mathFont m:val="Cambria Math"/>
-    <m:brkBin m:val="before"/>
-    <m:brkBinSub m:val="--"/>
-    <m:smallFrac m:val="0"/>
-    <m:dispDef/>
-    <m:lMargin m:val="0"/>
-    <m:rMargin m:val="0"/>
-    <m:defJc m:val="centerGroup"/>
-    <m:wrapIndent m:val="1440"/>
-    <m:intLim m:val="subSup"/>
-    <m:naryLim m:val="undOvr"/>
-  </m:mathPr>
-  <w:themeFontLang w:val="en-US" w:eastAsia="ja-JP"/>
-  <w:clrSchemeMapping w:bg1="light1" w:t1="dark1" w:bg2="light2" w:t2="dark2" w:accent1="accent1" w:accent2="accent2" w:accent3="accent3" w:accent4="accent4" w:accent5="accent5" w:accent6="accent6" w:hyperlink="hyperlink" w:followedHyperlink="followedHyperlink"/>
-  <w:decimalSymbol w:val="."/>
-  <w:listSeparator w:val=","/>
-  <w14:defaultImageDpi w14:val="32767"/>
-  <w15:chartTrackingRefBased/>
-</w:settings>
-</file>
-
-<file path=word/glossary/styles.xml><?xml version="1.0" encoding="utf-8"?>
-<w:styles xmlns:mc="http://schemas.openxmlformats.org/markup-compatibility/2006" xmlns:r="http://schemas.openxmlformats.org/officeDocument/2006/relationships" xmlns:w="http://schemas.openxmlformats.org/wordprocessingml/2006/main" xmlns:w14="http://schemas.microsoft.com/office/word/2010/wordml" xmlns:w15="http://schemas.microsoft.com/office/word/2012/wordml" mc:Ignorable="w14 w15">
-  <w:docDefaults>
-    <w:rPrDefault>
-      <w:rPr>
-        <w:rFonts w:asciiTheme="minorHAnsi" w:eastAsiaTheme="minorEastAsia" w:hAnsiTheme="minorHAnsi" w:cstheme="minorBidi"/>
-        <w:sz w:val="24"/>
-        <w:szCs w:val="24"/>
-        <w:lang w:val="en-US" w:eastAsia="ja-JP" w:bidi="ar-SA"/>
-      </w:rPr>
-    </w:rPrDefault>
-    <w:pPrDefault/>
-  </w:docDefaults>
-  <w:latentStyles w:defLockedState="0" w:defUIPriority="99" w:defSemiHidden="0" w:defUnhideWhenUsed="0" w:defQFormat="0" w:count="381">
-    <w:lsdException w:name="Normal" w:uiPriority="0" w:qFormat="1"/>
-    <w:lsdException w:name="heading 1" w:uiPriority="9" w:qFormat="1"/>
-    <w:lsdException w:name="heading 2" w:semiHidden="1" w:uiPriority="9" w:unhideWhenUsed="1" w:qFormat="1"/>
-    <w:lsdException w:name="heading 3" w:semiHidden="1" w:uiPriority="9" w:unhideWhenUsed="1" w:qFormat="1"/>
-    <w:lsdException w:name="heading 4" w:semiHidden="1" w:uiPriority="9" w:unhideWhenUsed="1" w:qFormat="1"/>
-    <w:lsdException w:name="heading 5" w:semiHidden="1" w:uiPriority="9" w:unhideWhenUsed="1" w:qFormat="1"/>
-    <w:lsdException w:name="heading 6" w:semiHidden="1" w:uiPriority="9" w:unhideWhenUsed="1" w:qFormat="1"/>
-    <w:lsdException w:name="heading 7" w:semiHidden="1" w:uiPriority="9" w:unhideWhenUsed="1" w:qFormat="1"/>
-    <w:lsdException w:name="heading 8" w:semiHidden="1" w:uiPriority="9" w:unhideWhenUsed="1" w:qFormat="1"/>
-    <w:lsdException w:name="heading 9" w:semiHidden="1" w:uiPriority="9" w:unhideWhenUsed="1" w:qFormat="1"/>
-    <w:lsdException w:name="index 1" w:semiHidden="1" w:unhideWhenUsed="1"/>
-    <w:lsdException w:name="index 2" w:semiHidden="1" w:unhideWhenUsed="1"/>
-    <w:lsdException w:name="index 3" w:semiHidden="1" w:unhideWhenUsed="1"/>
-    <w:lsdException w:name="index 4" w:semiHidden="1" w:unhideWhenUsed="1"/>
-    <w:lsdException w:name="index 5" w:semiHidden="1" w:unhideWhenUsed="1"/>
-    <w:lsdException w:name="index 6" w:semiHidden="1" w:unhideWhenUsed="1"/>
-    <w:lsdException w:name="index 7" w:semiHidden="1" w:unhideWhenUsed="1"/>
-    <w:lsdException w:name="index 8" w:semiHidden="1" w:unhideWhenUsed="1"/>
-    <w:lsdException w:name="index 9" w:semiHidden="1" w:unhideWhenUsed="1"/>
-    <w:lsdException w:name="toc 1" w:semiHidden="1" w:uiPriority="39" w:unhideWhenUsed="1"/>
-    <w:lsdException w:name="toc 2" w:semiHidden="1" w:uiPriority="39" w:unhideWhenUsed="1"/>
-    <w:lsdException w:name="toc 3" w:semiHidden="1" w:uiPriority="39" w:unhideWhenUsed="1"/>
-    <w:lsdException w:name="toc 4" w:semiHidden="1" w:uiPriority="39" w:unhideWhenUsed="1"/>
-    <w:lsdException w:name="toc 5" w:semiHidden="1" w:uiPriority="39" w:unhideWhenUsed="1"/>
-    <w:lsdException w:name="toc 6" w:semiHidden="1" w:uiPriority="39" w:unhideWhenUsed="1"/>
-    <w:lsdException w:name="toc 7" w:semiHidden="1" w:uiPriority="39" w:unhideWhenUsed="1"/>
-    <w:lsdException w:name="toc 8" w:semiHidden="1" w:uiPriority="39" w:unhideWhenUsed="1"/>
-    <w:lsdException w:name="toc 9" w:semiHidden="1" w:uiPriority="39" w:unhideWhenUsed="1"/>
-    <w:lsdException w:name="Normal Indent" w:semiHidden="1" w:unhideWhenUsed="1"/>
-    <w:lsdException w:name="footnote text" w:semiHidden="1" w:unhideWhenUsed="1"/>
-    <w:lsdException w:name="annotation text" w:semiHidden="1" w:unhideWhenUsed="1"/>
-    <w:lsdException w:name="header" w:semiHidden="1" w:unhideWhenUsed="1"/>
-    <w:lsdException w:name="footer" w:semiHidden="1" w:unhideWhenUsed="1"/>
-    <w:lsdException w:name="index heading" w:semiHidden="1" w:unhideWhenUsed="1"/>
-    <w:lsdException w:name="caption" w:semiHidden="1" w:uiPriority="35" w:unhideWhenUsed="1" w:qFormat="1"/>
-    <w:lsdException w:name="table of figures" w:semiHidden="1" w:unhideWhenUsed="1"/>
-    <w:lsdException w:name="envelope address" w:semiHidden="1" w:unhideWhenUsed="1"/>
-    <w:lsdException w:name="envelope return" w:semiHidden="1" w:unhideWhenUsed="1"/>
-    <w:lsdException w:name="footnote reference" w:semiHidden="1" w:unhideWhenUsed="1"/>
-    <w:lsdException w:name="annotation reference" w:semiHidden="1" w:unhideWhenUsed="1"/>
-    <w:lsdException w:name="line number" w:semiHidden="1" w:unhideWhenUsed="1"/>
-    <w:lsdException w:name="page number" w:semiHidden="1" w:unhideWhenUsed="1"/>
-    <w:lsdException w:name="endnote reference" w:semiHidden="1" w:unhideWhenUsed="1"/>
-    <w:lsdException w:name="endnote text" w:semiHidden="1" w:unhideWhenUsed="1"/>
-    <w:lsdException w:name="table of authorities" w:semiHidden="1" w:unhideWhenUsed="1"/>
-    <w:lsdException w:name="macro" w:semiHidden="1" w:unhideWhenUsed="1"/>
-    <w:lsdException w:name="toa heading" w:semiHidden="1" w:unhideWhenUsed="1"/>
-    <w:lsdException w:name="List" w:semiHidden="1" w:unhideWhenUsed="1"/>
-    <w:lsdException w:name="List Bullet" w:semiHidden="1" w:unhideWhenUsed="1"/>
-    <w:lsdException w:name="List Number" w:semiHidden="1" w:unhideWhenUsed="1"/>
-    <w:lsdException w:name="List 2" w:semiHidden="1" w:unhideWhenUsed="1"/>
-    <w:lsdException w:name="List 3" w:semiHidden="1" w:unhideWhenUsed="1"/>
-    <w:lsdException w:name="List 4" w:semiHidden="1" w:unhideWhenUsed="1"/>
-    <w:lsdException w:name="List 5" w:semiHidden="1" w:unhideWhenUsed="1"/>
-    <w:lsdException w:name="List Bullet 2" w:semiHidden="1" w:unhideWhenUsed="1"/>
-    <w:lsdException w:name="List Bullet 3" w:semiHidden="1" w:unhideWhenUsed="1"/>
-    <w:lsdException w:name="List Bullet 4" w:semiHidden="1" w:unhideWhenUsed="1"/>
-    <w:lsdException w:name="List Bullet 5" w:semiHidden="1" w:unhideWhenUsed="1"/>
-    <w:lsdException w:name="List Number 2" w:semiHidden="1" w:unhideWhenUsed="1"/>
-    <w:lsdException w:name="List Number 3" w:semiHidden="1" w:unhideWhenUsed="1"/>
-    <w:lsdException w:name="List Number 4" w:semiHidden="1" w:unhideWhenUsed="1"/>
-    <w:lsdException w:name="List Number 5" w:semiHidden="1" w:unhideWhenUsed="1"/>
-    <w:lsdException w:name="Title" w:uiPriority="10" w:qFormat="1"/>
-    <w:lsdException w:name="Closing" w:semiHidden="1" w:unhideWhenUsed="1"/>
-    <w:lsdException w:name="Signature" w:semiHidden="1" w:unhideWhenUsed="1"/>
-    <w:lsdException w:name="Default Paragraph Font" w:semiHidden="1" w:uiPriority="1" w:unhideWhenUsed="1"/>
-    <w:lsdException w:name="Body Text" w:semiHidden="1" w:unhideWhenUsed="1"/>
-    <w:lsdException w:name="Body Text Indent" w:semiHidden="1" w:unhideWhenUsed="1"/>
-    <w:lsdException w:name="List Continue" w:semiHidden="1" w:unhideWhenUsed="1"/>
-    <w:lsdException w:name="List Continue 2" w:semiHidden="1" w:unhideWhenUsed="1"/>
-    <w:lsdException w:name="List Continue 3" w:semiHidden="1" w:unhideWhenUsed="1"/>
-    <w:lsdException w:name="List Continue 4" w:semiHidden="1" w:unhideWhenUsed="1"/>
-    <w:lsdException w:name="List Continue 5" w:semiHidden="1" w:unhideWhenUsed="1"/>
-    <w:lsdException w:name="Message Header" w:semiHidden="1" w:unhideWhenUsed="1"/>
-    <w:lsdException w:name="Subtitle" w:uiPriority="11" w:qFormat="1"/>
-    <w:lsdException w:name="Salutation" w:semiHidden="1" w:unhideWhenUsed="1"/>
-    <w:lsdException w:name="Date" w:semiHidden="1" w:unhideWhenUsed="1"/>
-    <w:lsdException w:name="Body Text First Indent" w:semiHidden="1" w:unhideWhenUsed="1"/>
-    <w:lsdException w:name="Body Text First Indent 2" w:semiHidden="1" w:unhideWhenUsed="1"/>
-    <w:lsdException w:name="Note Heading" w:semiHidden="1" w:unhideWhenUsed="1"/>
-    <w:lsdException w:name="Body Text 2" w:semiHidden="1" w:unhideWhenUsed="1"/>
-    <w:lsdException w:name="Body Text 3" w:semiHidden="1" w:unhideWhenUsed="1"/>
-    <w:lsdException w:name="Body Text Indent 2" w:semiHidden="1" w:unhideWhenUsed="1"/>
-    <w:lsdException w:name="Body Text Indent 3" w:semiHidden="1" w:unhideWhenUsed="1"/>
-    <w:lsdException w:name="Block Text" w:semiHidden="1" w:unhideWhenUsed="1"/>
-    <w:lsdException w:name="Hyperlink" w:semiHidden="1" w:unhideWhenUsed="1"/>
-    <w:lsdException w:name="FollowedHyperlink" w:semiHidden="1" w:unhideWhenUsed="1"/>
-    <w:lsdException w:name="Strong" w:uiPriority="22" w:qFormat="1"/>
-    <w:lsdException w:name="Emphasis" w:uiPriority="20" w:qFormat="1"/>
-    <w:lsdException w:name="Document Map" w:semiHidden="1" w:unhideWhenUsed="1"/>
-    <w:lsdException w:name="Plain Text" w:semiHidden="1" w:unhideWhenUsed="1"/>
-    <w:lsdException w:name="E-mail Signature" w:semiHidden="1" w:unhideWhenUsed="1"/>
-    <w:lsdException w:name="HTML Top of Form" w:semiHidden="1" w:unhideWhenUsed="1"/>
-    <w:lsdException w:name="HTML Bottom of Form" w:semiHidden="1" w:unhideWhenUsed="1"/>
-    <w:lsdException w:name="Normal (Web)" w:semiHidden="1" w:unhideWhenUsed="1"/>
-    <w:lsdException w:name="HTML Acronym" w:semiHidden="1" w:unhideWhenUsed="1"/>
-    <w:lsdException w:name="HTML Address" w:semiHidden="1" w:unhideWhenUsed="1"/>
-    <w:lsdException w:name="HTML Cite" w:semiHidden="1" w:unhideWhenUsed="1"/>
-    <w:lsdException w:name="HTML Code" w:semiHidden="1" w:unhideWhenUsed="1"/>
-    <w:lsdException w:name="HTML Definition" w:semiHidden="1" w:unhideWhenUsed="1"/>
-    <w:lsdException w:name="HTML Keyboard" w:semiHidden="1" w:unhideWhenUsed="1"/>
-    <w:lsdException w:name="HTML Preformatted" w:semiHidden="1" w:unhideWhenUsed="1"/>
-    <w:lsdException w:name="HTML Sample" w:semiHidden="1" w:unhideWhenUsed="1"/>
-    <w:lsdException w:name="HTML Typewriter" w:semiHidden="1" w:unhideWhenUsed="1"/>
-    <w:lsdException w:name="HTML Variable" w:semiHidden="1" w:unhideWhenUsed="1"/>
-    <w:lsdException w:name="Normal Table" w:semiHidden="1" w:unhideWhenUsed="1"/>
-    <w:lsdException w:name="annotation subject" w:semiHidden="1" w:unhideWhenUsed="1"/>
-    <w:lsdException w:name="No List" w:semiHidden="1" w:unhideWhenUsed="1"/>
-    <w:lsdException w:name="Outline List 1" w:semiHidden="1" w:unhideWhenUsed="1"/>
-    <w:lsdException w:name="Outline List 2" w:semiHidden="1" w:unhideWhenUsed="1"/>
-    <w:lsdException w:name="Outline List 3" w:semiHidden="1" w:unhideWhenUsed="1"/>
-    <w:lsdException w:name="Table Simple 1" w:semiHidden="1" w:unhideWhenUsed="1"/>
-    <w:lsdException w:name="Table Simple 2" w:semiHidden="1" w:unhideWhenUsed="1"/>
-    <w:lsdException w:name="Table Simple 3" w:semiHidden="1" w:unhideWhenUsed="1"/>
-    <w:lsdException w:name="Table Classic 1" w:semiHidden="1" w:unhideWhenUsed="1"/>
-    <w:lsdException w:name="Table Classic 2" w:semiHidden="1" w:unhideWhenUsed="1"/>
-    <w:lsdException w:name="Table Classic 3" w:semiHidden="1" w:unhideWhenUsed="1"/>
-    <w:lsdException w:name="Table Classic 4" w:semiHidden="1" w:unhideWhenUsed="1"/>
-    <w:lsdException w:name="Table Colorful 1" w:semiHidden="1" w:unhideWhenUsed="1"/>
-    <w:lsdException w:name="Table Colorful 2" w:semiHidden="1" w:unhideWhenUsed="1"/>
-    <w:lsdException w:name="Table Colorful 3" w:semiHidden="1" w:unhideWhenUsed="1"/>
-    <w:lsdException w:name="Table Columns 1" w:semiHidden="1" w:unhideWhenUsed="1"/>
-    <w:lsdException w:name="Table Columns 2" w:semiHidden="1" w:unhideWhenUsed="1"/>
-    <w:lsdException w:name="Table Columns 3" w:semiHidden="1" w:unhideWhenUsed="1"/>
-    <w:lsdException w:name="Table Columns 4" w:semiHidden="1" w:unhideWhenUsed="1"/>
-    <w:lsdException w:name="Table Columns 5" w:semiHidden="1" w:unhideWhenUsed="1"/>
-    <w:lsdException w:name="Table Grid 1" w:semiHidden="1" w:unhideWhenUsed="1"/>
-    <w:lsdException w:name="Table Grid 2" w:semiHidden="1" w:unhideWhenUsed="1"/>
-    <w:lsdException w:name="Table Grid 3" w:semiHidden="1" w:unhideWhenUsed="1"/>
-    <w:lsdException w:name="Table Grid 4" w:semiHidden="1" w:unhideWhenUsed="1"/>
-    <w:lsdException w:name="Table Grid 5" w:semiHidden="1" w:unhideWhenUsed="1"/>
-    <w:lsdException w:name="Table Grid 6" w:semiHidden="1" w:unhideWhenUsed="1"/>
-    <w:lsdException w:name="Table Grid 7" w:semiHidden="1" w:unhideWhenUsed="1"/>
-    <w:lsdException w:name="Table Grid 8" w:semiHidden="1" w:unhideWhenUsed="1"/>
-    <w:lsdException w:name="Table List 1" w:semiHidden="1" w:unhideWhenUsed="1"/>
-    <w:lsdException w:name="Table List 2" w:semiHidden="1" w:unhideWhenUsed="1"/>
-    <w:lsdException w:name="Table List 3" w:semiHidden="1" w:unhideWhenUsed="1"/>
-    <w:lsdException w:name="Table List 4" w:semiHidden="1" w:unhideWhenUsed="1"/>
-    <w:lsdException w:name="Table List 5" w:semiHidden="1" w:unhideWhenUsed="1"/>
-    <w:lsdException w:name="Table List 6" w:semiHidden="1" w:unhideWhenUsed="1"/>
-    <w:lsdException w:name="Table List 7" w:semiHidden="1" w:unhideWhenUsed="1"/>
-    <w:lsdException w:name="Table List 8" w:semiHidden="1" w:unhideWhenUsed="1"/>
-    <w:lsdException w:name="Table 3D effects 1" w:semiHidden="1" w:unhideWhenUsed="1"/>
-    <w:lsdException w:name="Table 3D effects 2" w:semiHidden="1" w:unhideWhenUsed="1"/>
-    <w:lsdException w:name="Table 3D effects 3" w:semiHidden="1" w:unhideWhenUsed="1"/>
-    <w:lsdException w:name="Table Contemporary" w:semiHidden="1" w:unhideWhenUsed="1"/>
-    <w:lsdException w:name="Table Elegant" w:semiHidden="1" w:unhideWhenUsed="1"/>
-    <w:lsdException w:name="Table Professional" w:semiHidden="1" w:unhideWhenUsed="1"/>
-    <w:lsdException w:name="Table Subtle 1" w:semiHidden="1" w:unhideWhenUsed="1"/>
-    <w:lsdException w:name="Table Subtle 2" w:semiHidden="1" w:unhideWhenUsed="1"/>
-    <w:lsdException w:name="Table Web 1" w:semiHidden="1" w:unhideWhenUsed="1"/>
-    <w:lsdException w:name="Table Web 2" w:semiHidden="1" w:unhideWhenUsed="1"/>
-    <w:lsdException w:name="Table Web 3" w:semiHidden="1" w:unhideWhenUsed="1"/>
-    <w:lsdException w:name="Balloon Text" w:semiHidden="1" w:unhideWhenUsed="1"/>
-    <w:lsdException w:name="Table Grid" w:uiPriority="39"/>
-    <w:lsdException w:name="Table Theme" w:semiHidden="1" w:unhideWhenUsed="1"/>
-    <w:lsdException w:name="Note Level 1" w:semiHidden="1" w:unhideWhenUsed="1"/>
-    <w:lsdException w:name="Note Level 2" w:semiHidden="1" w:unhideWhenUsed="1"/>
-    <w:lsdException w:name="Note Level 3" w:semiHidden="1" w:unhideWhenUsed="1"/>
-    <w:lsdException w:name="Note Level 4" w:semiHidden="1" w:unhideWhenUsed="1"/>
-    <w:lsdException w:name="Note Level 5" w:semiHidden="1" w:unhideWhenUsed="1"/>
-    <w:lsdException w:name="Note Level 6" w:semiHidden="1" w:unhideWhenUsed="1"/>
-    <w:lsdException w:name="Note Level 7" w:semiHidden="1" w:unhideWhenUsed="1"/>
-    <w:lsdException w:name="Note Level 8" w:semiHidden="1" w:unhideWhenUsed="1"/>
-    <w:lsdException w:name="Note Level 9" w:semiHidden="1" w:unhideWhenUsed="1"/>
-    <w:lsdException w:name="Placeholder Text" w:semiHidden="1"/>
-    <w:lsdException w:name="No Spacing" w:uiPriority="1" w:qFormat="1"/>
-    <w:lsdException w:name="Light Shading" w:uiPriority="60"/>
-    <w:lsdException w:name="Light List" w:uiPriority="61"/>
-    <w:lsdException w:name="Light Grid" w:uiPriority="62"/>
-    <w:lsdException w:name="Medium Shading 1" w:uiPriority="63"/>
-    <w:lsdException w:name="Medium Shading 2" w:uiPriority="64"/>
-    <w:lsdException w:name="Medium List 1" w:uiPriority="65"/>
-    <w:lsdException w:name="Medium List 2" w:uiPriority="66"/>
-    <w:lsdException w:name="Medium Grid 1" w:uiPriority="67"/>
-    <w:lsdException w:name="Medium Grid 2" w:uiPriority="68"/>
-    <w:lsdException w:name="Medium Grid 3" w:uiPriority="69"/>
-    <w:lsdException w:name="Dark List" w:uiPriority="70"/>
-    <w:lsdException w:name="Colorful Shading" w:uiPriority="71"/>
-    <w:lsdException w:name="Colorful List" w:uiPriority="72"/>
-    <w:lsdException w:name="Colorful Grid" w:uiPriority="73"/>
-    <w:lsdException w:name="Light Shading Accent 1" w:uiPriority="60"/>
-    <w:lsdException w:name="Light List Accent 1" w:uiPriority="61"/>
-    <w:lsdException w:name="Light Grid Accent 1" w:uiPriority="62"/>
-    <w:lsdException w:name="Medium Shading 1 Accent 1" w:uiPriority="63"/>
-    <w:lsdException w:name="Medium Shading 2 Accent 1" w:uiPriority="64"/>
-    <w:lsdException w:name="Medium List 1 Accent 1" w:uiPriority="65"/>
-    <w:lsdException w:name="Revision" w:semiHidden="1"/>
-    <w:lsdException w:name="List Paragraph" w:uiPriority="34" w:qFormat="1"/>
-    <w:lsdException w:name="Quote" w:uiPriority="29" w:qFormat="1"/>
-    <w:lsdException w:name="Intense Quote" w:uiPriority="30" w:qFormat="1"/>
-    <w:lsdException w:name="Medium List 2 Accent 1" w:uiPriority="66"/>
-    <w:lsdException w:name="Medium Grid 1 Accent 1" w:uiPriority="67"/>
-    <w:lsdException w:name="Medium Grid 2 Accent 1" w:uiPriority="68"/>
-    <w:lsdException w:name="Medium Grid 3 Accent 1" w:uiPriority="69"/>
-    <w:lsdException w:name="Dark List Accent 1" w:uiPriority="70"/>
-    <w:lsdException w:name="Colorful Shading Accent 1" w:uiPriority="71"/>
-    <w:lsdException w:name="Colorful List Accent 1" w:uiPriority="72"/>
-    <w:lsdException w:name="Colorful Grid Accent 1" w:uiPriority="73"/>
-    <w:lsdException w:name="Light Shading Accent 2" w:uiPriority="60"/>
-    <w:lsdException w:name="Light List Accent 2" w:uiPriority="61"/>
-    <w:lsdException w:name="Light Grid Accent 2" w:uiPriority="62"/>
-    <w:lsdException w:name="Medium Shading 1 Accent 2" w:uiPriority="63"/>
-    <w:lsdException w:name="Medium Shading 2 Accent 2" w:uiPriority="64"/>
-    <w:lsdException w:name="Medium List 1 Accent 2" w:uiPriority="65"/>
-    <w:lsdException w:name="Medium List 2 Accent 2" w:uiPriority="66"/>
-    <w:lsdException w:name="Medium Grid 1 Accent 2" w:uiPriority="67"/>
-    <w:lsdException w:name="Medium Grid 2 Accent 2" w:uiPriority="68"/>
-    <w:lsdException w:name="Medium Grid 3 Accent 2" w:uiPriority="69"/>
-    <w:lsdException w:name="Dark List Accent 2" w:uiPriority="70"/>
-    <w:lsdException w:name="Colorful Shading Accent 2" w:uiPriority="71"/>
-    <w:lsdException w:name="Colorful List Accent 2" w:uiPriority="72"/>
-    <w:lsdException w:name="Colorful Grid Accent 2" w:uiPriority="73"/>
-    <w:lsdException w:name="Light Shading Accent 3" w:uiPriority="60"/>
-    <w:lsdException w:name="Light List Accent 3" w:uiPriority="61"/>
-    <w:lsdException w:name="Light Grid Accent 3" w:uiPriority="62"/>
-    <w:lsdException w:name="Medium Shading 1 Accent 3" w:uiPriority="63"/>
-    <w:lsdException w:name="Medium Shading 2 Accent 3" w:uiPriority="64"/>
-    <w:lsdException w:name="Medium List 1 Accent 3" w:uiPriority="65"/>
-    <w:lsdException w:name="Medium List 2 Accent 3" w:uiPriority="66"/>
-    <w:lsdException w:name="Medium Grid 1 Accent 3" w:uiPriority="67"/>
-    <w:lsdException w:name="Medium Grid 2 Accent 3" w:uiPriority="68"/>
-    <w:lsdException w:name="Medium Grid 3 Accent 3" w:uiPriority="69"/>
-    <w:lsdException w:name="Dark List Accent 3" w:uiPriority="70"/>
-    <w:lsdException w:name="Colorful Shading Accent 3" w:uiPriority="71"/>
-    <w:lsdException w:name="Colorful List Accent 3" w:uiPriority="72"/>
-    <w:lsdException w:name="Colorful Grid Accent 3" w:uiPriority="73"/>
-    <w:lsdException w:name="Light Shading Accent 4" w:uiPriority="60"/>
-    <w:lsdException w:name="Light List Accent 4" w:uiPriority="61"/>
-    <w:lsdException w:name="Light Grid Accent 4" w:uiPriority="62"/>
-    <w:lsdException w:name="Medium Shading 1 Accent 4" w:uiPriority="63"/>
-    <w:lsdException w:name="Medium Shading 2 Accent 4" w:uiPriority="64"/>
-    <w:lsdException w:name="Medium List 1 Accent 4" w:uiPriority="65"/>
-    <w:lsdException w:name="Medium List 2 Accent 4" w:uiPriority="66"/>
-    <w:lsdException w:name="Medium Grid 1 Accent 4" w:uiPriority="67"/>
-    <w:lsdException w:name="Medium Grid 2 Accent 4" w:uiPriority="68"/>
-    <w:lsdException w:name="Medium Grid 3 Accent 4" w:uiPriority="69"/>
-    <w:lsdException w:name="Dark List Accent 4" w:uiPriority="70"/>
-    <w:lsdException w:name="Colorful Shading Accent 4" w:uiPriority="71"/>
-    <w:lsdException w:name="Colorful List Accent 4" w:uiPriority="72"/>
-    <w:lsdException w:name="Colorful Grid Accent 4" w:uiPriority="73"/>
-    <w:lsdException w:name="Light Shading Accent 5" w:uiPriority="60"/>
-    <w:lsdException w:name="Light List Accent 5" w:uiPriority="61"/>
-    <w:lsdException w:name="Light Grid Accent 5" w:uiPriority="62"/>
-    <w:lsdException w:name="Medium Shading 1 Accent 5" w:uiPriority="63"/>
-    <w:lsdException w:name="Medium Shading 2 Accent 5" w:uiPriority="64"/>
-    <w:lsdException w:name="Medium List 1 Accent 5" w:uiPriority="65"/>
-    <w:lsdException w:name="Medium List 2 Accent 5" w:uiPriority="66"/>
-    <w:lsdException w:name="Medium Grid 1 Accent 5" w:uiPriority="67"/>
-    <w:lsdException w:name="Medium Grid 2 Accent 5" w:uiPriority="68"/>
-    <w:lsdException w:name="Medium Grid 3 Accent 5" w:uiPriority="69"/>
-    <w:lsdException w:name="Dark List Accent 5" w:uiPriority="70"/>
-    <w:lsdException w:name="Colorful Shading Accent 5" w:uiPriority="71"/>
-    <w:lsdException w:name="Colorful List Accent 5" w:uiPriority="72"/>
-    <w:lsdException w:name="Colorful Grid Accent 5" w:uiPriority="73"/>
-    <w:lsdException w:name="Light Shading Accent 6" w:uiPriority="60"/>
-    <w:lsdException w:name="Light List Accent 6" w:uiPriority="61"/>
-    <w:lsdException w:name="Light Grid Accent 6" w:uiPriority="62"/>
-    <w:lsdException w:name="Medium Shading 1 Accent 6" w:uiPriority="63"/>
-    <w:lsdException w:name="Medium Shading 2 Accent 6" w:uiPriority="64"/>
-    <w:lsdException w:name="Medium List 1 Accent 6" w:uiPriority="65"/>
-    <w:lsdException w:name="Medium List 2 Accent 6" w:uiPriority="66"/>
-    <w:lsdException w:name="Medium Grid 1 Accent 6" w:uiPriority="67"/>
-    <w:lsdException w:name="Medium Grid 2 Accent 6" w:uiPriority="68"/>
-    <w:lsdException w:name="Medium Grid 3 Accent 6" w:uiPriority="69"/>
-    <w:lsdException w:name="Dark List Accent 6" w:uiPriority="70"/>
-    <w:lsdException w:name="Colorful Shading Accent 6" w:uiPriority="71"/>
-    <w:lsdException w:name="Colorful List Accent 6" w:uiPriority="72"/>
-    <w:lsdException w:name="Colorful Grid Accent 6" w:uiPriority="73"/>
-    <w:lsdException w:name="Subtle Emphasis" w:uiPriority="19" w:qFormat="1"/>
-    <w:lsdException w:name="Intense Emphasis" w:uiPriority="21" w:qFormat="1"/>
-    <w:lsdException w:name="Subtle Reference" w:uiPriority="31" w:qFormat="1"/>
-    <w:lsdException w:name="Intense Reference" w:uiPriority="32" w:qFormat="1"/>
-    <w:lsdException w:name="Book Title" w:uiPriority="33" w:qFormat="1"/>
-    <w:lsdException w:name="Bibliography" w:semiHidden="1" w:uiPriority="37" w:unhideWhenUsed="1"/>
-    <w:lsdException w:name="TOC Heading" w:semiHidden="1" w:uiPriority="39" w:unhideWhenUsed="1" w:qFormat="1"/>
-    <w:lsdException w:name="Plain Table 1" w:uiPriority="41"/>
-    <w:lsdException w:name="Plain Table 2" w:uiPriority="42"/>
-    <w:lsdException w:name="Plain Table 3" w:uiPriority="43"/>
-    <w:lsdException w:name="Plain Table 4" w:uiPriority="44"/>
-    <w:lsdException w:name="Plain Table 5" w:uiPriority="45"/>
-    <w:lsdException w:name="Grid Table Light" w:uiPriority="40"/>
-    <w:lsdException w:name="Grid Table 1 Light" w:uiPriority="46"/>
-    <w:lsdException w:name="Grid Table 2" w:uiPriority="47"/>
-    <w:lsdException w:name="Grid Table 3" w:uiPriority="48"/>
-    <w:lsdException w:name="Grid Table 4" w:uiPriority="49"/>
-    <w:lsdException w:name="Grid Table 5 Dark" w:uiPriority="50"/>
-    <w:lsdException w:name="Grid Table 6 Colorful" w:uiPriority="51"/>
-    <w:lsdException w:name="Grid Table 7 Colorful" w:uiPriority="52"/>
-    <w:lsdException w:name="Grid Table 1 Light Accent 1" w:uiPriority="46"/>
-    <w:lsdException w:name="Grid Table 2 Accent 1" w:uiPriority="47"/>
-    <w:lsdException w:name="Grid Table 3 Accent 1" w:uiPriority="48"/>
-    <w:lsdException w:name="Grid Table 4 Accent 1" w:uiPriority="49"/>
-    <w:lsdException w:name="Grid Table 5 Dark Accent 1" w:uiPriority="50"/>
-    <w:lsdException w:name="Grid Table 6 Colorful Accent 1" w:uiPriority="51"/>
-    <w:lsdException w:name="Grid Table 7 Colorful Accent 1" w:uiPriority="52"/>
-    <w:lsdException w:name="Grid Table 1 Light Accent 2" w:uiPriority="46"/>
-    <w:lsdException w:name="Grid Table 2 Accent 2" w:uiPriority="47"/>
-    <w:lsdException w:name="Grid Table 3 Accent 2" w:uiPriority="48"/>
-    <w:lsdException w:name="Grid Table 4 Accent 2" w:uiPriority="49"/>
-    <w:lsdException w:name="Grid Table 5 Dark Accent 2" w:uiPriority="50"/>
-    <w:lsdException w:name="Grid Table 6 Colorful Accent 2" w:uiPriority="51"/>
-    <w:lsdException w:name="Grid Table 7 Colorful Accent 2" w:uiPriority="52"/>
-    <w:lsdException w:name="Grid Table 1 Light Accent 3" w:uiPriority="46"/>
-    <w:lsdException w:name="Grid Table 2 Accent 3" w:uiPriority="47"/>
-    <w:lsdException w:name="Grid Table 3 Accent 3" w:uiPriority="48"/>
-    <w:lsdException w:name="Grid Table 4 Accent 3" w:uiPriority="49"/>
-    <w:lsdException w:name="Grid Table 5 Dark Accent 3" w:uiPriority="50"/>
-    <w:lsdException w:name="Grid Table 6 Colorful Accent 3" w:uiPriority="51"/>
-    <w:lsdException w:name="Grid Table 7 Colorful Accent 3" w:uiPriority="52"/>
-    <w:lsdException w:name="Grid Table 1 Light Accent 4" w:uiPriority="46"/>
-    <w:lsdException w:name="Grid Table 2 Accent 4" w:uiPriority="47"/>
-    <w:lsdException w:name="Grid Table 3 Accent 4" w:uiPriority="48"/>
-    <w:lsdException w:name="Grid Table 4 Accent 4" w:uiPriority="49"/>
-    <w:lsdException w:name="Grid Table 5 Dark Accent 4" w:uiPriority="50"/>
-    <w:lsdException w:name="Grid Table 6 Colorful Accent 4" w:uiPriority="51"/>
-    <w:lsdException w:name="Grid Table 7 Colorful Accent 4" w:uiPriority="52"/>
-    <w:lsdException w:name="Grid Table 1 Light Accent 5" w:uiPriority="46"/>
-    <w:lsdException w:name="Grid Table 2 Accent 5" w:uiPriority="47"/>
-    <w:lsdException w:name="Grid Table 3 Accent 5" w:uiPriority="48"/>
-    <w:lsdException w:name="Grid Table 4 Accent 5" w:uiPriority="49"/>
-    <w:lsdException w:name="Grid Table 5 Dark Accent 5" w:uiPriority="50"/>
-    <w:lsdException w:name="Grid Table 6 Colorful Accent 5" w:uiPriority="51"/>
-    <w:lsdException w:name="Grid Table 7 Colorful Accent 5" w:uiPriority="52"/>
-    <w:lsdException w:name="Grid Table 1 Light Accent 6" w:uiPriority="46"/>
-    <w:lsdException w:name="Grid Table 2 Accent 6" w:uiPriority="47"/>
-    <w:lsdException w:name="Grid Table 3 Accent 6" w:uiPriority="48"/>
-    <w:lsdException w:name="Grid Table 4 Accent 6" w:uiPriority="49"/>
-    <w:lsdException w:name="Grid Table 5 Dark Accent 6" w:uiPriority="50"/>
-    <w:lsdException w:name="Grid Table 6 Colorful Accent 6" w:uiPriority="51"/>
-    <w:lsdException w:name="Grid Table 7 Colorful Accent 6" w:uiPriority="52"/>
-    <w:lsdException w:name="List Table 1 Light" w:uiPriority="46"/>
-    <w:lsdException w:name="List Table 2" w:uiPriority="47"/>
-    <w:lsdException w:name="List Table 3" w:uiPriority="48"/>
-    <w:lsdException w:name="List Table 4" w:uiPriority="49"/>
-    <w:lsdException w:name="List Table 5 Dark" w:uiPriority="50"/>
-    <w:lsdException w:name="List Table 6 Colorful" w:uiPriority="51"/>
-    <w:lsdException w:name="List Table 7 Colorful" w:uiPriority="52"/>
-    <w:lsdException w:name="List Table 1 Light Accent 1" w:uiPriority="46"/>
-    <w:lsdException w:name="List Table 2 Accent 1" w:uiPriority="47"/>
-    <w:lsdException w:name="List Table 3 Accent 1" w:uiPriority="48"/>
-    <w:lsdException w:name="List Table 4 Accent 1" w:uiPriority="49"/>
-    <w:lsdException w:name="List Table 5 Dark Accent 1" w:uiPriority="50"/>
-    <w:lsdException w:name="List Table 6 Colorful Accent 1" w:uiPriority="51"/>
-    <w:lsdException w:name="List Table 7 Colorful Accent 1" w:uiPriority="52"/>
-    <w:lsdException w:name="List Table 1 Light Accent 2" w:uiPriority="46"/>
-    <w:lsdException w:name="List Table 2 Accent 2" w:uiPriority="47"/>
-    <w:lsdException w:name="List Table 3 Accent 2" w:uiPriority="48"/>
-    <w:lsdException w:name="List Table 4 Accent 2" w:uiPriority="49"/>
-    <w:lsdException w:name="List Table 5 Dark Accent 2" w:uiPriority="50"/>
-    <w:lsdException w:name="List Table 6 Colorful Accent 2" w:uiPriority="51"/>
-    <w:lsdException w:name="List Table 7 Colorful Accent 2" w:uiPriority="52"/>
-    <w:lsdException w:name="List Table 1 Light Accent 3" w:uiPriority="46"/>
-    <w:lsdException w:name="List Table 2 Accent 3" w:uiPriority="47"/>
-    <w:lsdException w:name="List Table 3 Accent 3" w:uiPriority="48"/>
-    <w:lsdException w:name="List Table 4 Accent 3" w:uiPriority="49"/>
-    <w:lsdException w:name="List Table 5 Dark Accent 3" w:uiPriority="50"/>
-    <w:lsdException w:name="List Table 6 Colorful Accent 3" w:uiPriority="51"/>
-    <w:lsdException w:name="List Table 7 Colorful Accent 3" w:uiPriority="52"/>
-    <w:lsdException w:name="List Table 1 Light Accent 4" w:uiPriority="46"/>
-    <w:lsdException w:name="List Table 2 Accent 4" w:uiPriority="47"/>
-    <w:lsdException w:name="List Table 3 Accent 4" w:uiPriority="48"/>
-    <w:lsdException w:name="List Table 4 Accent 4" w:uiPriority="49"/>
-    <w:lsdException w:name="List Table 5 Dark Accent 4" w:uiPriority="50"/>
-    <w:lsdException w:name="List Table 6 Colorful Accent 4" w:uiPriority="51"/>
-    <w:lsdException w:name="List Table 7 Colorful Accent 4" w:uiPriority="52"/>
-    <w:lsdException w:name="List Table 1 Light Accent 5" w:uiPriority="46"/>
-    <w:lsdException w:name="List Table 2 Accent 5" w:uiPriority="47"/>
-    <w:lsdException w:name="List Table 3 Accent 5" w:uiPriority="48"/>
-    <w:lsdException w:name="List Table 4 Accent 5" w:uiPriority="49"/>
-    <w:lsdException w:name="List Table 5 Dark Accent 5" w:uiPriority="50"/>
-    <w:lsdException w:name="List Table 6 Colorful Accent 5" w:uiPriority="51"/>
-    <w:lsdException w:name="List Table 7 Colorful Accent 5" w:uiPriority="52"/>
-    <w:lsdException w:name="List Table 1 Light Accent 6" w:uiPriority="46"/>
-    <w:lsdException w:name="List Table 2 Accent 6" w:uiPriority="47"/>
-    <w:lsdException w:name="List Table 3 Accent 6" w:uiPriority="48"/>
-    <w:lsdException w:name="List Table 4 Accent 6" w:uiPriority="49"/>
-    <w:lsdException w:name="List Table 5 Dark Accent 6" w:uiPriority="50"/>
-    <w:lsdException w:name="List Table 6 Colorful Accent 6" w:uiPriority="51"/>
-    <w:lsdException w:name="List Table 7 Colorful Accent 6" w:uiPriority="52"/>
-    <w:lsdException w:name="Mention" w:semiHidden="1" w:unhideWhenUsed="1"/>
-  </w:latentStyles>
-  <w:style w:type="paragraph" w:default="1" w:styleId="Normal">
-    <w:name w:val="Normal"/>
-    <w:qFormat/>
-  </w:style>
-  <w:style w:type="character" w:default="1" w:styleId="DefaultParagraphFont">
-    <w:name w:val="Default Paragraph Font"/>
-    <w:uiPriority w:val="1"/>
-    <w:semiHidden/>
-    <w:unhideWhenUsed/>
-  </w:style>
-  <w:style w:type="table" w:default="1" w:styleId="TableNormal">
-    <w:name w:val="Normal Table"/>
-    <w:uiPriority w:val="99"/>
-    <w:semiHidden/>
-    <w:unhideWhenUsed/>
-    <w:tblPr>
-      <w:tblInd w:w="0" w:type="dxa"/>
-      <w:tblCellMar>
-        <w:top w:w="0" w:type="dxa"/>
-        <w:left w:w="108" w:type="dxa"/>
-        <w:bottom w:w="0" w:type="dxa"/>
-        <w:right w:w="108" w:type="dxa"/>
-      </w:tblCellMar>
-    </w:tblPr>
-  </w:style>
-  <w:style w:type="numbering" w:default="1" w:styleId="NoList">
-    <w:name w:val="No List"/>
-    <w:uiPriority w:val="99"/>
-    <w:semiHidden/>
-    <w:unhideWhenUsed/>
-  </w:style>
-  <w:style w:type="paragraph" w:customStyle="1" w:styleId="6663DBFF4E770B4C8DC534DA036D2F61">
-    <w:name w:val="6663DBFF4E770B4C8DC534DA036D2F61"/>
-    <w:rsid w:val="00D71326"/>
-  </w:style>
-</w:styles>
-</file>
-
-<file path=word/glossary/webSettings.xml><?xml version="1.0" encoding="utf-8"?>
-<w:webSettings xmlns:mc="http://schemas.openxmlformats.org/markup-compatibility/2006" xmlns:r="http://schemas.openxmlformats.org/officeDocument/2006/relationships" xmlns:w="http://schemas.openxmlformats.org/wordprocessingml/2006/main" xmlns:w14="http://schemas.microsoft.com/office/word/2010/wordml" xmlns:w15="http://schemas.microsoft.com/office/word/2012/wordml" mc:Ignorable="w14 w15">
-  <w:allowPNG/>
-  <w:doNotSaveAsSingleFile/>
-  <w:pixelsPerInch w:val="96"/>
-</w:webSettings>
-</file>
-
 <file path=word/theme/theme1.xml><?xml version="1.0" encoding="utf-8"?>
 <a:theme xmlns:a="http://schemas.openxmlformats.org/drawingml/2006/main" name="Office Theme">
   <a:themeElements>

</xml_diff>

<commit_message>
[Sw3] walkthrough completed [Sw2] fix image
</commit_message>
<xml_diff>
--- a/[Sw2]AdvancedBioSearch/[Sw2]AdvBioSearchwalkthrough/[Sw2]AdvBioSearchwalkthrough.docx
+++ b/[Sw2]AdvancedBioSearch/[Sw2]AdvBioSearchwalkthrough/[Sw2]AdvBioSearchwalkthrough.docx
@@ -18,98 +18,20 @@
         <w:pStyle w:val="Date"/>
       </w:pPr>
       <w:r>
-        <w:t>advanced bio-inspired search</w:t>
-      </w:r>
-    </w:p>
-    <w:p>
-      <w:pPr>
-        <w:pStyle w:val="Heading1"/>
-      </w:pPr>
-      <w:r>
-        <w:t>follow the trail</w:t>
-      </w:r>
-    </w:p>
-    <w:p>
-      <w:pPr>
-        <w:rPr>
-          <w:color w:val="000000" w:themeColor="text1"/>
-        </w:rPr>
-      </w:pPr>
-      <w:r>
-        <w:t xml:space="preserve">Have you ever seen </w:t>
-      </w:r>
-      <w:r>
-        <w:t>a s</w:t>
-      </w:r>
-      <w:r>
-        <w:t>olitary ant find a pi</w:t>
-      </w:r>
-      <w:r>
-        <w:t>le</w:t>
-      </w:r>
-      <w:r>
-        <w:t xml:space="preserve"> of food, </w:t>
-      </w:r>
-      <w:r>
-        <w:t>only to be followed by</w:t>
-      </w:r>
-      <w:r>
-        <w:t xml:space="preserve"> a whole line of ants </w:t>
-      </w:r>
-      <w:r>
-        <w:t xml:space="preserve">just a few minutes later? </w:t>
-      </w:r>
-      <w:r>
-        <w:t>Have you ever wondered how they do that?</w:t>
-      </w:r>
-      <w:r>
-        <w:t xml:space="preserve"> </w:t>
-      </w:r>
-      <w:proofErr w:type="spellStart"/>
-      <w:r>
-        <w:rPr>
-          <w:color w:val="E7635F" w:themeColor="accent2"/>
-        </w:rPr>
-        <w:t>Stigmergy</w:t>
-      </w:r>
-      <w:proofErr w:type="spellEnd"/>
-      <w:r>
-        <w:rPr>
-          <w:color w:val="E7635F" w:themeColor="accent2"/>
-        </w:rPr>
-        <w:t xml:space="preserve"> </w:t>
-      </w:r>
-      <w:r>
-        <w:rPr>
-          <w:color w:val="000000" w:themeColor="text1"/>
-        </w:rPr>
-        <w:t xml:space="preserve">is the answer. </w:t>
-      </w:r>
-    </w:p>
-    <w:p>
-      <w:pPr>
-        <w:pStyle w:val="Heading2"/>
-      </w:pPr>
-      <w:r>
-        <w:t>what is stigmergy?</w:t>
-      </w:r>
-    </w:p>
-    <w:p>
-      <w:r>
         <w:rPr>
           <w:noProof/>
         </w:rPr>
         <w:drawing>
-          <wp:anchor distT="0" distB="0" distL="114300" distR="114300" simplePos="0" relativeHeight="251660288" behindDoc="0" locked="0" layoutInCell="1" allowOverlap="1" wp14:anchorId="786F47C6" wp14:editId="2F50DA50">
+          <wp:anchor distT="0" distB="0" distL="114300" distR="114300" simplePos="0" relativeHeight="251660288" behindDoc="0" locked="0" layoutInCell="1" allowOverlap="1" wp14:anchorId="786F47C6" wp14:editId="1AE79B3F">
             <wp:simplePos x="0" y="0"/>
             <wp:positionH relativeFrom="margin">
-              <wp:posOffset>237490</wp:posOffset>
+              <wp:align>center</wp:align>
             </wp:positionH>
             <wp:positionV relativeFrom="page">
-              <wp:posOffset>5715000</wp:posOffset>
+              <wp:posOffset>1945640</wp:posOffset>
             </wp:positionV>
-            <wp:extent cx="5138420" cy="3269615"/>
-            <wp:effectExtent l="50800" t="50800" r="43180" b="57785"/>
+            <wp:extent cx="4794885" cy="3050540"/>
+            <wp:effectExtent l="50800" t="50800" r="56515" b="48260"/>
             <wp:wrapTopAndBottom/>
             <wp:docPr id="1" name="leafcutterForage.jpg"/>
             <wp:cNvGraphicFramePr>
@@ -137,7 +59,7 @@
                   <pic:spPr>
                     <a:xfrm>
                       <a:off x="0" y="0"/>
-                      <a:ext cx="5138420" cy="3269615"/>
+                      <a:ext cx="4794885" cy="3050540"/>
                     </a:xfrm>
                     <a:prstGeom prst="rect">
                       <a:avLst/>
@@ -160,6 +82,84 @@
           </wp:anchor>
         </w:drawing>
       </w:r>
+      <w:r>
+        <w:t>advanced bio-inspired search</w:t>
+      </w:r>
+    </w:p>
+    <w:p>
+      <w:pPr>
+        <w:pStyle w:val="Heading1"/>
+      </w:pPr>
+      <w:r>
+        <w:t>follow the trail</w:t>
+      </w:r>
+    </w:p>
+    <w:p>
+      <w:pPr>
+        <w:rPr>
+          <w:color w:val="000000" w:themeColor="text1"/>
+        </w:rPr>
+      </w:pPr>
+      <w:r>
+        <w:t xml:space="preserve">Have you ever seen </w:t>
+      </w:r>
+      <w:r>
+        <w:t>a s</w:t>
+      </w:r>
+      <w:r>
+        <w:t>olitary ant find a pi</w:t>
+      </w:r>
+      <w:r>
+        <w:t>le</w:t>
+      </w:r>
+      <w:r>
+        <w:t xml:space="preserve"> of food, </w:t>
+      </w:r>
+      <w:r>
+        <w:t>only to be followed by</w:t>
+      </w:r>
+      <w:r>
+        <w:t xml:space="preserve"> a whole line of ants </w:t>
+      </w:r>
+      <w:r>
+        <w:t xml:space="preserve">just a few minutes later? </w:t>
+      </w:r>
+      <w:r>
+        <w:t>Have you ever wondered how they do that?</w:t>
+      </w:r>
+      <w:r>
+        <w:t xml:space="preserve"> </w:t>
+      </w:r>
+      <w:proofErr w:type="spellStart"/>
+      <w:r>
+        <w:rPr>
+          <w:color w:val="E7635F" w:themeColor="accent2"/>
+        </w:rPr>
+        <w:t>Stigmergy</w:t>
+      </w:r>
+      <w:proofErr w:type="spellEnd"/>
+      <w:r>
+        <w:rPr>
+          <w:color w:val="E7635F" w:themeColor="accent2"/>
+        </w:rPr>
+        <w:t xml:space="preserve"> </w:t>
+      </w:r>
+      <w:r>
+        <w:rPr>
+          <w:color w:val="000000" w:themeColor="text1"/>
+        </w:rPr>
+        <w:t xml:space="preserve">is the answer. </w:t>
+      </w:r>
+    </w:p>
+    <w:p>
+      <w:pPr>
+        <w:pStyle w:val="Heading2"/>
+      </w:pPr>
+      <w:r>
+        <w:t>what is stigmergy?</w:t>
+      </w:r>
+    </w:p>
+    <w:p>
       <w:proofErr w:type="spellStart"/>
       <w:r>
         <w:rPr>
@@ -733,23 +733,10 @@
     </w:p>
     <w:p>
       <w:pPr>
-        <w:rPr>
-          <w:color w:val="000000" w:themeColor="text1"/>
-        </w:rPr>
-      </w:pPr>
-    </w:p>
-    <w:p>
-      <w:pPr>
-        <w:rPr>
-          <w:color w:val="000000" w:themeColor="text1"/>
-        </w:rPr>
-      </w:pPr>
-    </w:p>
-    <w:p>
-      <w:pPr>
         <w:pStyle w:val="Heading2"/>
       </w:pPr>
       <w:r>
+        <w:lastRenderedPageBreak/>
         <w:t>review swarmathon 1 challenges</w:t>
       </w:r>
     </w:p>
@@ -1039,13 +1026,14 @@
       <w:r>
         <w:t>we’ll need to code the following behaviors:</w:t>
       </w:r>
+      <w:bookmarkStart w:id="0" w:name="_GoBack"/>
+      <w:bookmarkEnd w:id="0"/>
     </w:p>
     <w:p>
       <w:pPr>
         <w:pStyle w:val="Date"/>
       </w:pPr>
       <w:r>
-        <w:lastRenderedPageBreak/>
         <w:t>main agenda</w:t>
       </w:r>
     </w:p>
@@ -1070,6 +1058,7 @@
         </w:numPr>
       </w:pPr>
       <w:r>
+        <w:lastRenderedPageBreak/>
         <w:t xml:space="preserve">Patches need to know if they have pheromone on them, and how long it has been there. </w:t>
       </w:r>
     </w:p>
@@ -2044,7 +2033,6 @@
       <w:r>
         <w:t xml:space="preserve"> button has already been created for </w:t>
       </w:r>
-      <w:bookmarkStart w:id="0" w:name="_GoBack"/>
       <w:r>
         <w:rPr>
           <w:noProof/>
@@ -2110,7 +2098,6 @@
           </wp:anchor>
         </w:drawing>
       </w:r>
-      <w:bookmarkEnd w:id="0"/>
       <w:r>
         <w:t>you.</w:t>
       </w:r>
@@ -5546,7 +5533,7 @@
         <w:rStyle w:val="PageNumber"/>
         <w:noProof/>
       </w:rPr>
-      <w:t>12</w:t>
+      <w:t>2</w:t>
     </w:r>
     <w:r>
       <w:rPr>

</xml_diff>